<commit_message>
Make worksheets more PRIMM'y
</commit_message>
<xml_diff>
--- a/CourseMaterials/04_functions/00_scratch_variables/variables_1_worksheet.docx
+++ b/CourseMaterials/04_functions/00_scratch_variables/variables_1_worksheet.docx
@@ -64,7 +64,7 @@
           <w:rFonts w:ascii="Garamond" w:hAnsi="Garamond"/>
           <w:color w:val="000000"/>
         </w:rPr>
-        <w:t xml:space="preserve">Scratch is great at making cool noises and sounds. You can </w:t>
+        <w:t xml:space="preserve">Scratch is great at making cool sounds. You can </w:t>
       </w:r>
       <w:r>
         <w:rPr>
@@ -80,7 +80,21 @@
           <w:rFonts w:ascii="Garamond" w:hAnsi="Garamond"/>
           <w:color w:val="000000"/>
         </w:rPr>
-        <w:t xml:space="preserve"> the tempo, volume, pitch, and instrument. In this activity, we’re going to use variables to </w:t>
+        <w:t xml:space="preserve"> the tempo, volume, </w:t>
+      </w:r>
+      <w:r>
+        <w:rPr>
+          <w:rFonts w:ascii="Garamond" w:hAnsi="Garamond"/>
+          <w:color w:val="000000"/>
+        </w:rPr>
+        <w:t xml:space="preserve">and </w:t>
+      </w:r>
+      <w:r>
+        <w:rPr>
+          <w:rFonts w:ascii="Garamond" w:hAnsi="Garamond"/>
+          <w:color w:val="000000"/>
+        </w:rPr>
+        <w:t xml:space="preserve">pitch. In this activity, we’re going to use variables to </w:t>
       </w:r>
       <w:r>
         <w:rPr>
@@ -96,7 +110,21 @@
           <w:rFonts w:ascii="Garamond" w:hAnsi="Garamond"/>
           <w:color w:val="000000"/>
         </w:rPr>
-        <w:t xml:space="preserve"> these settings to create things like faders and samplers.</w:t>
+        <w:t xml:space="preserve"> these settings to create </w:t>
+      </w:r>
+      <w:r>
+        <w:rPr>
+          <w:rFonts w:ascii="Garamond" w:hAnsi="Garamond"/>
+          <w:color w:val="000000"/>
+        </w:rPr>
+        <w:t>effects</w:t>
+      </w:r>
+      <w:r>
+        <w:rPr>
+          <w:rFonts w:ascii="Garamond" w:hAnsi="Garamond"/>
+          <w:color w:val="000000"/>
+        </w:rPr>
+        <w:t xml:space="preserve"> like faders.</w:t>
       </w:r>
     </w:p>
     <w:p>
@@ -307,73 +335,21 @@
       <w:r>
         <w:rPr>
           <w:rFonts w:ascii="Garamond" w:hAnsi="Garamond"/>
-          <w:color w:val="000000"/>
-        </w:rPr>
-        <w:t xml:space="preserve">First, we’re going to experiment with variables. </w:t>
-      </w:r>
-      <w:r>
-        <w:rPr>
-          <w:rFonts w:ascii="Garamond" w:hAnsi="Garamond"/>
-          <w:color w:val="000000"/>
-        </w:rPr>
-        <w:t xml:space="preserve">Create a new variable named </w:t>
-      </w:r>
-      <w:r>
-        <w:rPr>
-          <w:rFonts w:ascii="Menlo" w:hAnsi="Menlo" w:cs="Menlo"/>
-          <w:color w:val="000000"/>
-          <w:highlight w:val="lightGray"/>
-        </w:rPr>
-        <w:t>volume</w:t>
-      </w:r>
-      <w:r>
-        <w:rPr>
-          <w:rFonts w:ascii="Garamond" w:hAnsi="Garamond"/>
-          <w:color w:val="000000"/>
-        </w:rPr>
-        <w:t>. Then, c</w:t>
-      </w:r>
-      <w:r>
-        <w:rPr>
-          <w:rFonts w:ascii="Garamond" w:hAnsi="Garamond"/>
-          <w:color w:val="000000"/>
-        </w:rPr>
-        <w:t>reate a program</w:t>
-      </w:r>
-      <w:r>
-        <w:rPr>
-          <w:rFonts w:ascii="Garamond" w:hAnsi="Garamond"/>
-          <w:color w:val="000000"/>
-        </w:rPr>
-        <w:t xml:space="preserve"> like the one seen below</w:t>
-      </w:r>
-      <w:r>
-        <w:rPr>
-          <w:rFonts w:ascii="Garamond" w:hAnsi="Garamond"/>
-          <w:color w:val="000000"/>
-        </w:rPr>
-        <w:t>:</w:t>
-      </w:r>
-    </w:p>
-    <w:p>
-      <w:pPr>
-        <w:pStyle w:val="Standard"/>
-        <w:jc w:val="center"/>
-        <w:rPr>
-          <w:rFonts w:ascii="Garamond" w:hAnsi="Garamond"/>
-          <w:color w:val="000000"/>
-        </w:rPr>
-      </w:pPr>
-      <w:r>
-        <w:rPr>
-          <w:rFonts w:ascii="Garamond" w:hAnsi="Garamond"/>
           <w:noProof/>
           <w:color w:val="000000"/>
         </w:rPr>
         <w:drawing>
-          <wp:inline distT="0" distB="0" distL="0" distR="0" wp14:anchorId="74BD0AB3" wp14:editId="3E6719CC">
+          <wp:anchor distT="0" distB="0" distL="114300" distR="114300" simplePos="0" relativeHeight="251659264" behindDoc="1" locked="0" layoutInCell="1" allowOverlap="1" wp14:anchorId="74BD0AB3" wp14:editId="4ECB0D2F">
+            <wp:simplePos x="0" y="0"/>
+            <wp:positionH relativeFrom="column">
+              <wp:posOffset>2613025</wp:posOffset>
+            </wp:positionH>
+            <wp:positionV relativeFrom="paragraph">
+              <wp:posOffset>315826</wp:posOffset>
+            </wp:positionV>
             <wp:extent cx="1292151" cy="1515110"/>
             <wp:effectExtent l="0" t="0" r="3810" b="0"/>
+            <wp:wrapNone/>
             <wp:docPr id="1247054094" name="Picture 1" descr="A screenshot of a phone&#10;&#10;Description automatically generated"/>
             <wp:cNvGraphicFramePr>
               <a:graphicFrameLocks xmlns:a="http://schemas.openxmlformats.org/drawingml/2006/main" noChangeAspect="1"/>
@@ -400,7 +376,7 @@
                   <pic:spPr>
                     <a:xfrm>
                       <a:off x="0" y="0"/>
-                      <a:ext cx="1319841" cy="1547578"/>
+                      <a:ext cx="1292151" cy="1515110"/>
                     </a:xfrm>
                     <a:prstGeom prst="rect">
                       <a:avLst/>
@@ -409,9 +385,168 @@
                 </pic:pic>
               </a:graphicData>
             </a:graphic>
-          </wp:inline>
+            <wp14:sizeRelH relativeFrom="page">
+              <wp14:pctWidth>0</wp14:pctWidth>
+            </wp14:sizeRelH>
+            <wp14:sizeRelV relativeFrom="page">
+              <wp14:pctHeight>0</wp14:pctHeight>
+            </wp14:sizeRelV>
+          </wp:anchor>
         </w:drawing>
       </w:r>
+      <w:r>
+        <w:rPr>
+          <w:rFonts w:ascii="Garamond" w:hAnsi="Garamond"/>
+          <w:color w:val="000000"/>
+        </w:rPr>
+        <w:t xml:space="preserve">First, we’re going to experiment with variables. </w:t>
+      </w:r>
+      <w:r>
+        <w:rPr>
+          <w:rFonts w:ascii="Garamond" w:hAnsi="Garamond"/>
+          <w:color w:val="000000"/>
+        </w:rPr>
+        <w:t xml:space="preserve">Create a new variable named </w:t>
+      </w:r>
+      <w:r>
+        <w:rPr>
+          <w:rFonts w:ascii="Menlo" w:hAnsi="Menlo" w:cs="Menlo"/>
+          <w:color w:val="000000"/>
+          <w:highlight w:val="lightGray"/>
+        </w:rPr>
+        <w:t>volume</w:t>
+      </w:r>
+      <w:r>
+        <w:rPr>
+          <w:rFonts w:ascii="Garamond" w:hAnsi="Garamond"/>
+          <w:color w:val="000000"/>
+        </w:rPr>
+        <w:t>. Then, c</w:t>
+      </w:r>
+      <w:r>
+        <w:rPr>
+          <w:rFonts w:ascii="Garamond" w:hAnsi="Garamond"/>
+          <w:color w:val="000000"/>
+        </w:rPr>
+        <w:t>reate a program</w:t>
+      </w:r>
+      <w:r>
+        <w:rPr>
+          <w:rFonts w:ascii="Garamond" w:hAnsi="Garamond"/>
+          <w:color w:val="000000"/>
+        </w:rPr>
+        <w:t xml:space="preserve"> </w:t>
+      </w:r>
+      <w:r>
+        <w:rPr>
+          <w:rFonts w:ascii="Garamond" w:hAnsi="Garamond"/>
+          <w:color w:val="000000"/>
+          <w:u w:val="single"/>
+        </w:rPr>
+        <w:t xml:space="preserve">exactly </w:t>
+      </w:r>
+      <w:r>
+        <w:rPr>
+          <w:rFonts w:ascii="Garamond" w:hAnsi="Garamond"/>
+          <w:color w:val="000000"/>
+          <w:u w:val="single"/>
+        </w:rPr>
+        <w:t>like</w:t>
+      </w:r>
+      <w:r>
+        <w:rPr>
+          <w:rFonts w:ascii="Garamond" w:hAnsi="Garamond"/>
+          <w:color w:val="000000"/>
+        </w:rPr>
+        <w:t xml:space="preserve"> the one seen below</w:t>
+      </w:r>
+      <w:r>
+        <w:rPr>
+          <w:rFonts w:ascii="Garamond" w:hAnsi="Garamond"/>
+          <w:color w:val="000000"/>
+        </w:rPr>
+        <w:t>:</w:t>
+      </w:r>
+    </w:p>
+    <w:p>
+      <w:pPr>
+        <w:pStyle w:val="Standard"/>
+        <w:jc w:val="center"/>
+        <w:rPr>
+          <w:rFonts w:ascii="Garamond" w:hAnsi="Garamond"/>
+          <w:color w:val="000000"/>
+        </w:rPr>
+      </w:pPr>
+    </w:p>
+    <w:p>
+      <w:pPr>
+        <w:pStyle w:val="Standard"/>
+        <w:jc w:val="center"/>
+        <w:rPr>
+          <w:rFonts w:ascii="Garamond" w:hAnsi="Garamond"/>
+          <w:color w:val="000000"/>
+        </w:rPr>
+      </w:pPr>
+    </w:p>
+    <w:p>
+      <w:pPr>
+        <w:pStyle w:val="Standard"/>
+        <w:jc w:val="center"/>
+        <w:rPr>
+          <w:rFonts w:ascii="Garamond" w:hAnsi="Garamond"/>
+          <w:color w:val="000000"/>
+        </w:rPr>
+      </w:pPr>
+    </w:p>
+    <w:p>
+      <w:pPr>
+        <w:pStyle w:val="Standard"/>
+        <w:jc w:val="center"/>
+        <w:rPr>
+          <w:rFonts w:ascii="Garamond" w:hAnsi="Garamond"/>
+          <w:color w:val="000000"/>
+        </w:rPr>
+      </w:pPr>
+    </w:p>
+    <w:p>
+      <w:pPr>
+        <w:pStyle w:val="Standard"/>
+        <w:jc w:val="center"/>
+        <w:rPr>
+          <w:rFonts w:ascii="Garamond" w:hAnsi="Garamond"/>
+          <w:color w:val="000000"/>
+        </w:rPr>
+      </w:pPr>
+    </w:p>
+    <w:p>
+      <w:pPr>
+        <w:pStyle w:val="Standard"/>
+        <w:jc w:val="center"/>
+        <w:rPr>
+          <w:rFonts w:ascii="Garamond" w:hAnsi="Garamond"/>
+          <w:color w:val="000000"/>
+        </w:rPr>
+      </w:pPr>
+    </w:p>
+    <w:p>
+      <w:pPr>
+        <w:pStyle w:val="Standard"/>
+        <w:jc w:val="center"/>
+        <w:rPr>
+          <w:rFonts w:ascii="Garamond" w:hAnsi="Garamond"/>
+          <w:color w:val="000000"/>
+        </w:rPr>
+      </w:pPr>
+    </w:p>
+    <w:p>
+      <w:pPr>
+        <w:pStyle w:val="Standard"/>
+        <w:jc w:val="center"/>
+        <w:rPr>
+          <w:rFonts w:ascii="Garamond" w:hAnsi="Garamond"/>
+          <w:color w:val="000000"/>
+        </w:rPr>
+      </w:pPr>
     </w:p>
     <w:p>
       <w:pPr>
@@ -440,17 +575,8 @@
           <w:rFonts w:ascii="Garamond" w:hAnsi="Garamond"/>
           <w:color w:val="000000"/>
         </w:rPr>
-        <w:t>Describe in 1-2 sentences what happens when you run the program:</w:t>
-      </w:r>
-    </w:p>
-    <w:p>
-      <w:pPr>
-        <w:pStyle w:val="Standard"/>
-        <w:rPr>
-          <w:rFonts w:ascii="Garamond" w:hAnsi="Garamond"/>
-          <w:color w:val="000000"/>
-        </w:rPr>
-      </w:pPr>
+        <w:t>Before you run the program, what do you think will happen when the green flag is clicked?</w:t>
+      </w:r>
     </w:p>
     <w:p>
       <w:pPr>
@@ -496,61 +622,22 @@
           <w:rFonts w:ascii="Garamond" w:hAnsi="Garamond"/>
           <w:color w:val="000000"/>
         </w:rPr>
-        <w:t xml:space="preserve">What would happen if you </w:t>
-      </w:r>
-      <w:r>
-        <w:rPr>
-          <w:rFonts w:ascii="Menlo" w:hAnsi="Menlo" w:cs="Menlo"/>
-          <w:color w:val="000000"/>
-          <w:highlight w:val="lightGray"/>
-        </w:rPr>
-        <w:t>set</w:t>
-      </w:r>
-      <w:r>
-        <w:rPr>
-          <w:rFonts w:ascii="Garamond" w:hAnsi="Garamond"/>
-          <w:color w:val="000000"/>
-        </w:rPr>
-        <w:t xml:space="preserve"> the volume to 0 initial</w:t>
-      </w:r>
-      <w:r>
-        <w:rPr>
-          <w:rFonts w:ascii="Garamond" w:hAnsi="Garamond"/>
-          <w:color w:val="000000"/>
-        </w:rPr>
-        <w:t>ly</w:t>
-      </w:r>
-      <w:r>
-        <w:rPr>
-          <w:rFonts w:ascii="Garamond" w:hAnsi="Garamond"/>
-          <w:color w:val="000000"/>
-        </w:rPr>
-        <w:t xml:space="preserve"> and then </w:t>
-      </w:r>
-      <w:r>
-        <w:rPr>
-          <w:rFonts w:ascii="Menlo" w:hAnsi="Menlo" w:cs="Menlo"/>
-          <w:color w:val="000000"/>
-          <w:highlight w:val="lightGray"/>
-        </w:rPr>
-        <w:t>change</w:t>
-      </w:r>
-      <w:r>
-        <w:rPr>
-          <w:rFonts w:ascii="Garamond" w:hAnsi="Garamond"/>
-          <w:color w:val="000000"/>
-        </w:rPr>
-        <w:t xml:space="preserve"> it by 10?</w:t>
-      </w:r>
-    </w:p>
-    <w:p>
-      <w:pPr>
-        <w:pStyle w:val="Standard"/>
-        <w:rPr>
-          <w:rFonts w:ascii="Garamond" w:hAnsi="Garamond"/>
-          <w:color w:val="000000"/>
-        </w:rPr>
-      </w:pPr>
+        <w:t>Describe what happens when you run the program</w:t>
+      </w:r>
+      <w:r>
+        <w:rPr>
+          <w:rFonts w:ascii="Garamond" w:hAnsi="Garamond"/>
+          <w:color w:val="000000"/>
+        </w:rPr>
+        <w:t>.</w:t>
+      </w:r>
+      <w:r>
+        <w:rPr>
+          <w:rFonts w:ascii="Garamond" w:hAnsi="Garamond"/>
+          <w:color w:val="000000"/>
+        </w:rPr>
+        <w:t xml:space="preserve"> Was your prediction correct?</w:t>
+      </w:r>
     </w:p>
     <w:p>
       <w:pPr>
@@ -596,7 +683,7 @@
           <w:rFonts w:ascii="Garamond" w:hAnsi="Garamond"/>
           <w:color w:val="000000"/>
         </w:rPr>
-        <w:t xml:space="preserve">Why is it important to have a </w:t>
+        <w:t xml:space="preserve">What would happen if you </w:t>
       </w:r>
       <w:r>
         <w:rPr>
@@ -611,63 +698,37 @@
           <w:rFonts w:ascii="Garamond" w:hAnsi="Garamond"/>
           <w:color w:val="000000"/>
         </w:rPr>
-        <w:t xml:space="preserve"> at the beginning of the loop? How is this </w:t>
-      </w:r>
-      <w:proofErr w:type="gramStart"/>
-      <w:r>
-        <w:rPr>
-          <w:rFonts w:ascii="Garamond" w:hAnsi="Garamond"/>
-          <w:color w:val="000000"/>
-        </w:rPr>
-        <w:t>similar to</w:t>
-      </w:r>
-      <w:proofErr w:type="gramEnd"/>
-      <w:r>
-        <w:rPr>
-          <w:rFonts w:ascii="Garamond" w:hAnsi="Garamond"/>
-          <w:color w:val="000000"/>
-        </w:rPr>
-        <w:t xml:space="preserve"> having a good “</w:t>
-      </w:r>
-      <w:proofErr w:type="spellStart"/>
-      <w:r>
-        <w:rPr>
-          <w:rFonts w:ascii="Garamond" w:hAnsi="Garamond"/>
-          <w:color w:val="000000"/>
-        </w:rPr>
-        <w:t>init</w:t>
-      </w:r>
-      <w:proofErr w:type="spellEnd"/>
-      <w:r>
-        <w:rPr>
-          <w:rFonts w:ascii="Garamond" w:hAnsi="Garamond"/>
-          <w:color w:val="000000"/>
-        </w:rPr>
-        <w:t xml:space="preserve">” in </w:t>
-      </w:r>
-      <w:r>
-        <w:rPr>
-          <w:rFonts w:ascii="Garamond" w:hAnsi="Garamond"/>
-          <w:color w:val="000000"/>
-        </w:rPr>
-        <w:t>a</w:t>
-      </w:r>
-      <w:r>
-        <w:rPr>
-          <w:rFonts w:ascii="Garamond" w:hAnsi="Garamond"/>
-          <w:color w:val="000000"/>
-        </w:rPr>
-        <w:t xml:space="preserve"> game loop?</w:t>
-      </w:r>
-    </w:p>
-    <w:p>
-      <w:pPr>
-        <w:pStyle w:val="Standard"/>
-        <w:rPr>
-          <w:rFonts w:ascii="Garamond" w:hAnsi="Garamond"/>
-          <w:color w:val="000000"/>
-        </w:rPr>
-      </w:pPr>
+        <w:t xml:space="preserve"> the volume to 0 initial</w:t>
+      </w:r>
+      <w:r>
+        <w:rPr>
+          <w:rFonts w:ascii="Garamond" w:hAnsi="Garamond"/>
+          <w:color w:val="000000"/>
+        </w:rPr>
+        <w:t>ly</w:t>
+      </w:r>
+      <w:r>
+        <w:rPr>
+          <w:rFonts w:ascii="Garamond" w:hAnsi="Garamond"/>
+          <w:color w:val="000000"/>
+        </w:rPr>
+        <w:t xml:space="preserve"> and then </w:t>
+      </w:r>
+      <w:r>
+        <w:rPr>
+          <w:rFonts w:ascii="Menlo" w:hAnsi="Menlo" w:cs="Menlo"/>
+          <w:color w:val="000000"/>
+          <w:highlight w:val="lightGray"/>
+        </w:rPr>
+        <w:t>change</w:t>
+      </w:r>
+      <w:r>
+        <w:rPr>
+          <w:rFonts w:ascii="Garamond" w:hAnsi="Garamond"/>
+          <w:color w:val="000000"/>
+        </w:rPr>
+        <w:t xml:space="preserve"> it by 10?</w:t>
+      </w:r>
     </w:p>
     <w:p>
       <w:pPr>
@@ -713,6 +774,114 @@
           <w:rFonts w:ascii="Garamond" w:hAnsi="Garamond"/>
           <w:color w:val="000000"/>
         </w:rPr>
+        <w:t xml:space="preserve">Why is it important to have a </w:t>
+      </w:r>
+      <w:r>
+        <w:rPr>
+          <w:rFonts w:ascii="Menlo" w:hAnsi="Menlo" w:cs="Menlo"/>
+          <w:color w:val="000000"/>
+          <w:highlight w:val="lightGray"/>
+        </w:rPr>
+        <w:t>set</w:t>
+      </w:r>
+      <w:r>
+        <w:rPr>
+          <w:rFonts w:ascii="Garamond" w:hAnsi="Garamond"/>
+          <w:color w:val="000000"/>
+        </w:rPr>
+        <w:t xml:space="preserve"> at the beginning of the loop? How is this </w:t>
+      </w:r>
+      <w:proofErr w:type="gramStart"/>
+      <w:r>
+        <w:rPr>
+          <w:rFonts w:ascii="Garamond" w:hAnsi="Garamond"/>
+          <w:color w:val="000000"/>
+        </w:rPr>
+        <w:t>similar to</w:t>
+      </w:r>
+      <w:proofErr w:type="gramEnd"/>
+      <w:r>
+        <w:rPr>
+          <w:rFonts w:ascii="Garamond" w:hAnsi="Garamond"/>
+          <w:color w:val="000000"/>
+        </w:rPr>
+        <w:t xml:space="preserve"> having a good “</w:t>
+      </w:r>
+      <w:proofErr w:type="spellStart"/>
+      <w:r>
+        <w:rPr>
+          <w:rFonts w:ascii="Garamond" w:hAnsi="Garamond"/>
+          <w:color w:val="000000"/>
+        </w:rPr>
+        <w:t>init</w:t>
+      </w:r>
+      <w:proofErr w:type="spellEnd"/>
+      <w:r>
+        <w:rPr>
+          <w:rFonts w:ascii="Garamond" w:hAnsi="Garamond"/>
+          <w:color w:val="000000"/>
+        </w:rPr>
+        <w:t xml:space="preserve">” in </w:t>
+      </w:r>
+      <w:r>
+        <w:rPr>
+          <w:rFonts w:ascii="Garamond" w:hAnsi="Garamond"/>
+          <w:color w:val="000000"/>
+        </w:rPr>
+        <w:t>a</w:t>
+      </w:r>
+      <w:r>
+        <w:rPr>
+          <w:rFonts w:ascii="Garamond" w:hAnsi="Garamond"/>
+          <w:color w:val="000000"/>
+        </w:rPr>
+        <w:t xml:space="preserve"> game loop?</w:t>
+      </w:r>
+    </w:p>
+    <w:p>
+      <w:pPr>
+        <w:pStyle w:val="Standard"/>
+        <w:rPr>
+          <w:rFonts w:ascii="Garamond" w:hAnsi="Garamond"/>
+          <w:color w:val="000000"/>
+        </w:rPr>
+      </w:pPr>
+    </w:p>
+    <w:p>
+      <w:pPr>
+        <w:pStyle w:val="Standard"/>
+        <w:rPr>
+          <w:rFonts w:ascii="Garamond" w:hAnsi="Garamond"/>
+          <w:color w:val="000000"/>
+        </w:rPr>
+      </w:pPr>
+    </w:p>
+    <w:p>
+      <w:pPr>
+        <w:pStyle w:val="Standard"/>
+        <w:rPr>
+          <w:rFonts w:ascii="Garamond" w:hAnsi="Garamond"/>
+          <w:color w:val="000000"/>
+        </w:rPr>
+      </w:pPr>
+    </w:p>
+    <w:p>
+      <w:pPr>
+        <w:pStyle w:val="Standard"/>
+        <w:numPr>
+          <w:ilvl w:val="0"/>
+          <w:numId w:val="6"/>
+        </w:numPr>
+        <w:rPr>
+          <w:rFonts w:ascii="Garamond" w:hAnsi="Garamond"/>
+          <w:color w:val="000000"/>
+        </w:rPr>
+      </w:pPr>
+      <w:r>
+        <w:rPr>
+          <w:rFonts w:ascii="Garamond" w:hAnsi="Garamond"/>
+          <w:color w:val="000000"/>
+        </w:rPr>
         <w:t xml:space="preserve">What would happen if you had a </w:t>
       </w:r>
       <w:r>
@@ -807,6 +976,70 @@
           <w:color w:val="000000"/>
         </w:rPr>
       </w:pPr>
+    </w:p>
+    <w:p>
+      <w:pPr>
+        <w:pStyle w:val="Standard"/>
+        <w:numPr>
+          <w:ilvl w:val="0"/>
+          <w:numId w:val="6"/>
+        </w:numPr>
+        <w:rPr>
+          <w:rFonts w:ascii="Garamond" w:hAnsi="Garamond"/>
+          <w:color w:val="000000"/>
+        </w:rPr>
+      </w:pPr>
+      <w:r>
+        <w:rPr>
+          <w:rFonts w:ascii="Garamond" w:hAnsi="Garamond"/>
+          <w:color w:val="000000"/>
+        </w:rPr>
+        <w:t xml:space="preserve">What would happen if you </w:t>
+      </w:r>
+      <w:r>
+        <w:rPr>
+          <w:rFonts w:ascii="Menlo" w:hAnsi="Menlo" w:cs="Menlo"/>
+          <w:color w:val="000000"/>
+          <w:highlight w:val="lightGray"/>
+        </w:rPr>
+        <w:t>set</w:t>
+      </w:r>
+      <w:r>
+        <w:rPr>
+          <w:rFonts w:ascii="Garamond" w:hAnsi="Garamond"/>
+          <w:color w:val="000000"/>
+        </w:rPr>
+        <w:t xml:space="preserve"> the volume to 0 initially and then </w:t>
+      </w:r>
+      <w:r>
+        <w:rPr>
+          <w:rFonts w:ascii="Menlo" w:hAnsi="Menlo" w:cs="Menlo"/>
+          <w:color w:val="000000"/>
+          <w:highlight w:val="lightGray"/>
+        </w:rPr>
+        <w:t>change</w:t>
+      </w:r>
+      <w:r>
+        <w:rPr>
+          <w:rFonts w:ascii="Garamond" w:hAnsi="Garamond"/>
+          <w:color w:val="000000"/>
+        </w:rPr>
+        <w:t xml:space="preserve"> it by </w:t>
+      </w:r>
+      <w:r>
+        <w:rPr>
+          <w:rFonts w:ascii="Garamond" w:hAnsi="Garamond"/>
+          <w:color w:val="000000"/>
+        </w:rPr>
+        <w:t>20</w:t>
+      </w:r>
+      <w:r>
+        <w:rPr>
+          <w:rFonts w:ascii="Garamond" w:hAnsi="Garamond"/>
+          <w:color w:val="000000"/>
+        </w:rPr>
+        <w:t>?</w:t>
+      </w:r>
     </w:p>
     <w:p>
       <w:pPr>
@@ -846,7 +1079,30 @@
           <w:rFonts w:ascii="Garamond" w:hAnsi="Garamond"/>
           <w:color w:val="000000"/>
         </w:rPr>
-        <w:t>. Then, create a program like the one seen below:</w:t>
+        <w:t xml:space="preserve">. Then, create a program </w:t>
+      </w:r>
+      <w:r>
+        <w:rPr>
+          <w:rFonts w:ascii="Garamond" w:hAnsi="Garamond"/>
+          <w:color w:val="000000"/>
+          <w:u w:val="single"/>
+        </w:rPr>
+        <w:t xml:space="preserve">exactly </w:t>
+      </w:r>
+      <w:r>
+        <w:rPr>
+          <w:rFonts w:ascii="Garamond" w:hAnsi="Garamond"/>
+          <w:color w:val="000000"/>
+          <w:u w:val="single"/>
+        </w:rPr>
+        <w:t>like</w:t>
+      </w:r>
+      <w:r>
+        <w:rPr>
+          <w:rFonts w:ascii="Garamond" w:hAnsi="Garamond"/>
+          <w:color w:val="000000"/>
+        </w:rPr>
+        <w:t xml:space="preserve"> the one seen below:</w:t>
       </w:r>
     </w:p>
     <w:p>
@@ -865,9 +1121,17 @@
           <w:color w:val="000000"/>
         </w:rPr>
         <w:drawing>
-          <wp:inline distT="0" distB="0" distL="0" distR="0" wp14:anchorId="60645371" wp14:editId="6EB9464D">
+          <wp:anchor distT="0" distB="0" distL="114300" distR="114300" simplePos="0" relativeHeight="251658240" behindDoc="1" locked="0" layoutInCell="1" allowOverlap="1" wp14:anchorId="60645371" wp14:editId="0B45D006">
+            <wp:simplePos x="0" y="0"/>
+            <wp:positionH relativeFrom="column">
+              <wp:posOffset>2114550</wp:posOffset>
+            </wp:positionH>
+            <wp:positionV relativeFrom="paragraph">
+              <wp:posOffset>64655</wp:posOffset>
+            </wp:positionV>
             <wp:extent cx="1509041" cy="2074333"/>
             <wp:effectExtent l="0" t="0" r="2540" b="0"/>
+            <wp:wrapNone/>
             <wp:docPr id="1176976687" name="Picture 2" descr="A screenshot of a phone&#10;&#10;Description automatically generated"/>
             <wp:cNvGraphicFramePr>
               <a:graphicFrameLocks xmlns:a="http://schemas.openxmlformats.org/drawingml/2006/main" noChangeAspect="1"/>
@@ -894,7 +1158,7 @@
                   <pic:spPr>
                     <a:xfrm>
                       <a:off x="0" y="0"/>
-                      <a:ext cx="1526104" cy="2097788"/>
+                      <a:ext cx="1509041" cy="2074333"/>
                     </a:xfrm>
                     <a:prstGeom prst="rect">
                       <a:avLst/>
@@ -903,9 +1167,114 @@
                 </pic:pic>
               </a:graphicData>
             </a:graphic>
-          </wp:inline>
+            <wp14:sizeRelH relativeFrom="page">
+              <wp14:pctWidth>0</wp14:pctWidth>
+            </wp14:sizeRelH>
+            <wp14:sizeRelV relativeFrom="page">
+              <wp14:pctHeight>0</wp14:pctHeight>
+            </wp14:sizeRelV>
+          </wp:anchor>
         </w:drawing>
       </w:r>
+    </w:p>
+    <w:p>
+      <w:pPr>
+        <w:pStyle w:val="Standard"/>
+        <w:rPr>
+          <w:rFonts w:ascii="Garamond" w:hAnsi="Garamond"/>
+          <w:color w:val="000000"/>
+        </w:rPr>
+      </w:pPr>
+    </w:p>
+    <w:p>
+      <w:pPr>
+        <w:pStyle w:val="Standard"/>
+        <w:rPr>
+          <w:rFonts w:ascii="Garamond" w:hAnsi="Garamond"/>
+          <w:color w:val="000000"/>
+        </w:rPr>
+      </w:pPr>
+    </w:p>
+    <w:p>
+      <w:pPr>
+        <w:pStyle w:val="Standard"/>
+        <w:rPr>
+          <w:rFonts w:ascii="Garamond" w:hAnsi="Garamond"/>
+          <w:color w:val="000000"/>
+        </w:rPr>
+      </w:pPr>
+    </w:p>
+    <w:p>
+      <w:pPr>
+        <w:pStyle w:val="Standard"/>
+        <w:rPr>
+          <w:rFonts w:ascii="Garamond" w:hAnsi="Garamond"/>
+          <w:color w:val="000000"/>
+        </w:rPr>
+      </w:pPr>
+    </w:p>
+    <w:p>
+      <w:pPr>
+        <w:pStyle w:val="Standard"/>
+        <w:rPr>
+          <w:rFonts w:ascii="Garamond" w:hAnsi="Garamond"/>
+          <w:color w:val="000000"/>
+        </w:rPr>
+      </w:pPr>
+    </w:p>
+    <w:p>
+      <w:pPr>
+        <w:pStyle w:val="Standard"/>
+        <w:rPr>
+          <w:rFonts w:ascii="Garamond" w:hAnsi="Garamond"/>
+          <w:color w:val="000000"/>
+        </w:rPr>
+      </w:pPr>
+    </w:p>
+    <w:p>
+      <w:pPr>
+        <w:pStyle w:val="Standard"/>
+        <w:rPr>
+          <w:rFonts w:ascii="Garamond" w:hAnsi="Garamond"/>
+          <w:color w:val="000000"/>
+        </w:rPr>
+      </w:pPr>
+    </w:p>
+    <w:p>
+      <w:pPr>
+        <w:pStyle w:val="Standard"/>
+        <w:rPr>
+          <w:rFonts w:ascii="Garamond" w:hAnsi="Garamond"/>
+          <w:color w:val="000000"/>
+        </w:rPr>
+      </w:pPr>
+    </w:p>
+    <w:p>
+      <w:pPr>
+        <w:pStyle w:val="Standard"/>
+        <w:rPr>
+          <w:rFonts w:ascii="Garamond" w:hAnsi="Garamond"/>
+          <w:color w:val="000000"/>
+        </w:rPr>
+      </w:pPr>
+    </w:p>
+    <w:p>
+      <w:pPr>
+        <w:pStyle w:val="Standard"/>
+        <w:rPr>
+          <w:rFonts w:ascii="Garamond" w:hAnsi="Garamond"/>
+          <w:color w:val="000000"/>
+        </w:rPr>
+      </w:pPr>
+    </w:p>
+    <w:p>
+      <w:pPr>
+        <w:pStyle w:val="Standard"/>
+        <w:rPr>
+          <w:rFonts w:ascii="Garamond" w:hAnsi="Garamond"/>
+          <w:color w:val="000000"/>
+        </w:rPr>
+      </w:pPr>
     </w:p>
     <w:p>
       <w:pPr>
@@ -933,30 +1302,33 @@
           <w:rFonts w:ascii="Garamond" w:hAnsi="Garamond"/>
           <w:color w:val="000000"/>
         </w:rPr>
-        <w:t>Describe in 1-2 sentences what happens when you run the program.</w:t>
-      </w:r>
-    </w:p>
-    <w:p>
-      <w:pPr>
-        <w:pStyle w:val="Standard"/>
-        <w:rPr>
-          <w:rFonts w:ascii="Garamond" w:hAnsi="Garamond"/>
-          <w:color w:val="000000"/>
-        </w:rPr>
-      </w:pPr>
-    </w:p>
-    <w:p>
-      <w:pPr>
-        <w:pStyle w:val="Standard"/>
-        <w:rPr>
-          <w:rFonts w:ascii="Garamond" w:hAnsi="Garamond"/>
-          <w:color w:val="000000"/>
-        </w:rPr>
-      </w:pPr>
-    </w:p>
-    <w:p>
-      <w:pPr>
-        <w:pStyle w:val="Standard"/>
+        <w:t>Before you run the program, what do you think will happen when the green flag is clicked?</w:t>
+      </w:r>
+    </w:p>
+    <w:p>
+      <w:pPr>
+        <w:pStyle w:val="Standard"/>
+        <w:ind w:left="720"/>
+        <w:rPr>
+          <w:rFonts w:ascii="Garamond" w:hAnsi="Garamond"/>
+          <w:color w:val="000000"/>
+        </w:rPr>
+      </w:pPr>
+    </w:p>
+    <w:p>
+      <w:pPr>
+        <w:pStyle w:val="Standard"/>
+        <w:ind w:left="720"/>
+        <w:rPr>
+          <w:rFonts w:ascii="Garamond" w:hAnsi="Garamond"/>
+          <w:color w:val="000000"/>
+        </w:rPr>
+      </w:pPr>
+    </w:p>
+    <w:p>
+      <w:pPr>
+        <w:pStyle w:val="Standard"/>
+        <w:ind w:left="720"/>
         <w:rPr>
           <w:rFonts w:ascii="Garamond" w:hAnsi="Garamond"/>
           <w:color w:val="000000"/>
@@ -980,6 +1352,53 @@
           <w:rFonts w:ascii="Garamond" w:hAnsi="Garamond"/>
           <w:color w:val="000000"/>
         </w:rPr>
+        <w:t>Describe what happens when you run the program. Was your prediction correct?</w:t>
+      </w:r>
+    </w:p>
+    <w:p>
+      <w:pPr>
+        <w:pStyle w:val="Standard"/>
+        <w:rPr>
+          <w:rFonts w:ascii="Garamond" w:hAnsi="Garamond"/>
+          <w:color w:val="000000"/>
+        </w:rPr>
+      </w:pPr>
+    </w:p>
+    <w:p>
+      <w:pPr>
+        <w:pStyle w:val="Standard"/>
+        <w:rPr>
+          <w:rFonts w:ascii="Garamond" w:hAnsi="Garamond"/>
+          <w:color w:val="000000"/>
+        </w:rPr>
+      </w:pPr>
+    </w:p>
+    <w:p>
+      <w:pPr>
+        <w:pStyle w:val="Standard"/>
+        <w:rPr>
+          <w:rFonts w:ascii="Garamond" w:hAnsi="Garamond"/>
+          <w:color w:val="000000"/>
+        </w:rPr>
+      </w:pPr>
+    </w:p>
+    <w:p>
+      <w:pPr>
+        <w:pStyle w:val="Standard"/>
+        <w:numPr>
+          <w:ilvl w:val="0"/>
+          <w:numId w:val="7"/>
+        </w:numPr>
+        <w:rPr>
+          <w:rFonts w:ascii="Garamond" w:hAnsi="Garamond"/>
+          <w:color w:val="000000"/>
+        </w:rPr>
+      </w:pPr>
+      <w:r>
+        <w:rPr>
+          <w:rFonts w:ascii="Garamond" w:hAnsi="Garamond"/>
+          <w:color w:val="000000"/>
+        </w:rPr>
         <w:t xml:space="preserve">What would happen if you put a </w:t>
       </w:r>
       <w:r>
@@ -1063,7 +1482,7 @@
           <w:rFonts w:ascii="Garamond" w:hAnsi="Garamond"/>
           <w:color w:val="000000"/>
         </w:rPr>
-        <w:t>Now</w:t>
+        <w:t>Third</w:t>
       </w:r>
       <w:r>
         <w:rPr>
@@ -1077,23 +1496,28 @@
           <w:rFonts w:ascii="Garamond" w:hAnsi="Garamond"/>
           <w:color w:val="000000"/>
         </w:rPr>
-        <w:t xml:space="preserve">I would like you to create a </w:t>
-      </w:r>
-      <w:proofErr w:type="gramStart"/>
-      <w:r>
-        <w:rPr>
-          <w:rFonts w:ascii="Garamond" w:hAnsi="Garamond"/>
-          <w:color w:val="000000"/>
-        </w:rPr>
-        <w:t>mini-band</w:t>
-      </w:r>
-      <w:proofErr w:type="gramEnd"/>
-      <w:r>
-        <w:rPr>
-          <w:rFonts w:ascii="Garamond" w:hAnsi="Garamond"/>
-          <w:color w:val="000000"/>
-        </w:rPr>
-        <w:t xml:space="preserve"> of </w:t>
+        <w:t xml:space="preserve">I </w:t>
+      </w:r>
+      <w:r>
+        <w:rPr>
+          <w:rFonts w:ascii="Garamond" w:hAnsi="Garamond"/>
+          <w:color w:val="000000"/>
+        </w:rPr>
+        <w:t>want</w:t>
+      </w:r>
+      <w:r>
+        <w:rPr>
+          <w:rFonts w:ascii="Garamond" w:hAnsi="Garamond"/>
+          <w:color w:val="000000"/>
+        </w:rPr>
+        <w:t xml:space="preserve"> you to create a </w:t>
+      </w:r>
+      <w:r>
+        <w:rPr>
+          <w:rFonts w:ascii="Garamond" w:hAnsi="Garamond"/>
+          <w:color w:val="000000"/>
+        </w:rPr>
+        <w:t xml:space="preserve">band of </w:t>
       </w:r>
       <w:r>
         <w:rPr>
@@ -1109,7 +1533,21 @@
           <w:rFonts w:ascii="Garamond" w:hAnsi="Garamond"/>
           <w:color w:val="000000"/>
         </w:rPr>
-        <w:t xml:space="preserve"> sprites. Each of the sprites must use </w:t>
+        <w:t xml:space="preserve"> sprites. Each of the sprites must </w:t>
+      </w:r>
+      <w:r>
+        <w:rPr>
+          <w:rFonts w:ascii="Garamond" w:hAnsi="Garamond"/>
+          <w:color w:val="000000"/>
+        </w:rPr>
+        <w:t>change</w:t>
+      </w:r>
+      <w:r>
+        <w:rPr>
+          <w:rFonts w:ascii="Garamond" w:hAnsi="Garamond"/>
+          <w:color w:val="000000"/>
+        </w:rPr>
+        <w:t xml:space="preserve"> </w:t>
       </w:r>
       <w:r>
         <w:rPr>
@@ -1125,7 +1563,139 @@
           <w:rFonts w:ascii="Garamond" w:hAnsi="Garamond"/>
           <w:color w:val="000000"/>
         </w:rPr>
-        <w:t xml:space="preserve"> to change some part of the sound (volume, tempo, instrument playing, note, etc</w:t>
+        <w:t xml:space="preserve"> to </w:t>
+      </w:r>
+      <w:r>
+        <w:rPr>
+          <w:rFonts w:ascii="Garamond" w:hAnsi="Garamond"/>
+          <w:color w:val="000000"/>
+        </w:rPr>
+        <w:t>alter</w:t>
+      </w:r>
+      <w:r>
+        <w:rPr>
+          <w:rFonts w:ascii="Garamond" w:hAnsi="Garamond"/>
+          <w:color w:val="000000"/>
+        </w:rPr>
+        <w:t xml:space="preserve"> some part of the sound.</w:t>
+      </w:r>
+      <w:r>
+        <w:rPr>
+          <w:rFonts w:ascii="Garamond" w:hAnsi="Garamond"/>
+          <w:color w:val="000000"/>
+        </w:rPr>
+        <w:t xml:space="preserve"> </w:t>
+      </w:r>
+      <w:r>
+        <w:rPr>
+          <w:rFonts w:ascii="Garamond" w:hAnsi="Garamond"/>
+          <w:color w:val="000000"/>
+        </w:rPr>
+        <w:t xml:space="preserve">For an example, check out my </w:t>
+      </w:r>
+      <w:r>
+        <w:rPr>
+          <w:rFonts w:ascii="Garamond" w:hAnsi="Garamond"/>
+          <w:color w:val="000000"/>
+        </w:rPr>
+        <w:t>“hot cross buns” band</w:t>
+      </w:r>
+      <w:r>
+        <w:rPr>
+          <w:rFonts w:ascii="Garamond" w:hAnsi="Garamond"/>
+          <w:color w:val="000000"/>
+        </w:rPr>
+        <w:t xml:space="preserve">: </w:t>
+      </w:r>
+      <w:proofErr w:type="gramStart"/>
+      <w:r>
+        <w:rPr>
+          <w:rFonts w:ascii="Garamond" w:hAnsi="Garamond"/>
+          <w:color w:val="000000"/>
+        </w:rPr>
+        <w:t>https://</w:t>
+      </w:r>
+      <w:r>
+        <w:rPr>
+          <w:rFonts w:ascii="Garamond" w:hAnsi="Garamond"/>
+          <w:color w:val="000000"/>
+        </w:rPr>
+        <w:t>scratch.mit.edu/projects/945203816</w:t>
+      </w:r>
+      <w:proofErr w:type="gramEnd"/>
+    </w:p>
+    <w:p>
+      <w:pPr>
+        <w:pStyle w:val="Standard"/>
+        <w:rPr>
+          <w:rFonts w:ascii="Garamond" w:hAnsi="Garamond"/>
+          <w:color w:val="000000"/>
+        </w:rPr>
+      </w:pPr>
+    </w:p>
+    <w:p>
+      <w:pPr>
+        <w:pStyle w:val="Standard"/>
+        <w:rPr>
+          <w:rFonts w:ascii="Garamond" w:hAnsi="Garamond"/>
+          <w:color w:val="000000"/>
+        </w:rPr>
+      </w:pPr>
+      <w:r>
+        <w:rPr>
+          <w:rFonts w:ascii="Garamond" w:hAnsi="Garamond"/>
+          <w:color w:val="000000"/>
+        </w:rPr>
+        <w:t xml:space="preserve">Note: </w:t>
+      </w:r>
+      <w:r>
+        <w:rPr>
+          <w:rFonts w:ascii="Garamond" w:hAnsi="Garamond"/>
+          <w:color w:val="000000"/>
+        </w:rPr>
+        <w:t>Unless you’re very musical t</w:t>
+      </w:r>
+      <w:r>
+        <w:rPr>
+          <w:rFonts w:ascii="Garamond" w:hAnsi="Garamond"/>
+          <w:color w:val="000000"/>
+        </w:rPr>
+        <w:t xml:space="preserve">he </w:t>
+      </w:r>
+      <w:r>
+        <w:rPr>
+          <w:rFonts w:ascii="Garamond" w:hAnsi="Garamond"/>
+          <w:color w:val="000000"/>
+        </w:rPr>
+        <w:t>results</w:t>
+      </w:r>
+      <w:r>
+        <w:rPr>
+          <w:rFonts w:ascii="Garamond" w:hAnsi="Garamond"/>
+          <w:color w:val="000000"/>
+        </w:rPr>
+        <w:t xml:space="preserve"> will </w:t>
+      </w:r>
+      <w:r>
+        <w:rPr>
+          <w:rFonts w:ascii="Garamond" w:hAnsi="Garamond"/>
+          <w:color w:val="000000"/>
+        </w:rPr>
+        <w:t>likely</w:t>
+      </w:r>
+      <w:r>
+        <w:rPr>
+          <w:rFonts w:ascii="Garamond" w:hAnsi="Garamond"/>
+          <w:color w:val="000000"/>
+        </w:rPr>
+        <w:t xml:space="preserve"> sound </w:t>
+      </w:r>
+      <w:r>
+        <w:rPr>
+          <w:rFonts w:ascii="Garamond" w:hAnsi="Garamond"/>
+          <w:color w:val="000000"/>
+        </w:rPr>
+        <w:t>bad</w:t>
       </w:r>
       <w:r>
         <w:rPr>
@@ -1133,13 +1703,6 @@
           <w:color w:val="000000"/>
         </w:rPr>
         <w:t>.</w:t>
-      </w:r>
-      <w:r>
-        <w:rPr>
-          <w:rFonts w:ascii="Garamond" w:hAnsi="Garamond"/>
-          <w:color w:val="000000"/>
-        </w:rPr>
-        <w:t>).</w:t>
       </w:r>
     </w:p>
     <w:p>
@@ -1183,15 +1746,6 @@
     <w:p>
       <w:pPr>
         <w:pStyle w:val="Standard"/>
-        <w:rPr>
-          <w:rFonts w:ascii="Garamond" w:hAnsi="Garamond"/>
-          <w:color w:val="000000"/>
-        </w:rPr>
-      </w:pPr>
-    </w:p>
-    <w:p>
-      <w:pPr>
-        <w:pStyle w:val="Standard"/>
         <w:numPr>
           <w:ilvl w:val="0"/>
           <w:numId w:val="8"/>
@@ -1215,66 +1769,6 @@
         </w:rPr>
         <w:t xml:space="preserve"> </w:t>
       </w:r>
-      <w:r>
-        <w:rPr>
-          <w:rFonts w:ascii="Garamond" w:hAnsi="Garamond"/>
-          <w:color w:val="000000"/>
-        </w:rPr>
-        <w:t>Th</w:t>
-      </w:r>
-      <w:r>
-        <w:rPr>
-          <w:rFonts w:ascii="Garamond" w:hAnsi="Garamond"/>
-          <w:color w:val="000000"/>
-        </w:rPr>
-        <w:t>e</w:t>
-      </w:r>
-      <w:r>
-        <w:rPr>
-          <w:rFonts w:ascii="Garamond" w:hAnsi="Garamond"/>
-          <w:color w:val="000000"/>
-        </w:rPr>
-        <w:t xml:space="preserve"> </w:t>
-      </w:r>
-      <w:r>
-        <w:rPr>
-          <w:rFonts w:ascii="Garamond" w:hAnsi="Garamond"/>
-          <w:color w:val="000000"/>
-        </w:rPr>
-        <w:t xml:space="preserve">resulting program will </w:t>
-      </w:r>
-      <w:r>
-        <w:rPr>
-          <w:rFonts w:ascii="Garamond" w:hAnsi="Garamond"/>
-          <w:color w:val="000000"/>
-        </w:rPr>
-        <w:t xml:space="preserve">almost certainly not sound good. In many ways, the </w:t>
-      </w:r>
-      <w:r>
-        <w:rPr>
-          <w:rFonts w:ascii="Garamond" w:hAnsi="Garamond"/>
-          <w:b/>
-          <w:bCs/>
-          <w:color w:val="000000"/>
-        </w:rPr>
-        <w:t>worse it sounds, the better you’re doing</w:t>
-      </w:r>
-      <w:r>
-        <w:rPr>
-          <w:rFonts w:ascii="Garamond" w:hAnsi="Garamond"/>
-          <w:color w:val="000000"/>
-        </w:rPr>
-        <w:t>.</w:t>
-      </w:r>
-    </w:p>
-    <w:p>
-      <w:pPr>
-        <w:pStyle w:val="Standard"/>
-        <w:rPr>
-          <w:rFonts w:ascii="Garamond" w:hAnsi="Garamond"/>
-          <w:color w:val="000000"/>
-        </w:rPr>
-      </w:pPr>
     </w:p>
     <w:p>
       <w:pPr>
@@ -1307,16 +1801,6 @@
     </w:p>
     <w:p>
       <w:pPr>
-        <w:pStyle w:val="ListParagraph"/>
-        <w:rPr>
-          <w:rFonts w:ascii="Garamond" w:hAnsi="Garamond"/>
-          <w:color w:val="000000"/>
-        </w:rPr>
-      </w:pPr>
-    </w:p>
-    <w:p>
-      <w:pPr>
-        <w:pStyle w:val="ListParagraph"/>
         <w:rPr>
           <w:rFonts w:ascii="Garamond" w:hAnsi="Garamond"/>
           <w:color w:val="000000"/>
@@ -1342,15 +1826,6 @@
         </w:rPr>
         <w:t>Program the third sprite in the same way as the first and the second.</w:t>
       </w:r>
-    </w:p>
-    <w:p>
-      <w:pPr>
-        <w:pStyle w:val="Standard"/>
-        <w:rPr>
-          <w:rFonts w:ascii="Garamond" w:hAnsi="Garamond"/>
-          <w:color w:val="000000"/>
-        </w:rPr>
-      </w:pPr>
     </w:p>
     <w:p>
       <w:pPr>

</xml_diff>

<commit_message>
Post variable intro clean up
</commit_message>
<xml_diff>
--- a/CourseMaterials/04_functions/00_scratch_variables/variables_1_worksheet.docx
+++ b/CourseMaterials/04_functions/00_scratch_variables/variables_1_worksheet.docx
@@ -110,7 +110,21 @@
           <w:rFonts w:ascii="Garamond" w:hAnsi="Garamond"/>
           <w:color w:val="000000"/>
         </w:rPr>
-        <w:t xml:space="preserve"> these settings to create </w:t>
+        <w:t xml:space="preserve"> these </w:t>
+      </w:r>
+      <w:r>
+        <w:rPr>
+          <w:rFonts w:ascii="Garamond" w:hAnsi="Garamond"/>
+          <w:color w:val="000000"/>
+        </w:rPr>
+        <w:t>values</w:t>
+      </w:r>
+      <w:r>
+        <w:rPr>
+          <w:rFonts w:ascii="Garamond" w:hAnsi="Garamond"/>
+          <w:color w:val="000000"/>
+        </w:rPr>
+        <w:t xml:space="preserve"> to create </w:t>
       </w:r>
       <w:r>
         <w:rPr>
@@ -339,7 +353,7 @@
           <w:color w:val="000000"/>
         </w:rPr>
         <w:drawing>
-          <wp:anchor distT="0" distB="0" distL="114300" distR="114300" simplePos="0" relativeHeight="251659264" behindDoc="1" locked="0" layoutInCell="1" allowOverlap="1" wp14:anchorId="74BD0AB3" wp14:editId="4ECB0D2F">
+          <wp:anchor distT="0" distB="0" distL="114300" distR="114300" simplePos="0" relativeHeight="251659264" behindDoc="1" locked="0" layoutInCell="1" allowOverlap="1" wp14:anchorId="74BD0AB3" wp14:editId="1418EEAF">
             <wp:simplePos x="0" y="0"/>
             <wp:positionH relativeFrom="column">
               <wp:posOffset>2613025</wp:posOffset>
@@ -1024,21 +1038,7 @@
           <w:rFonts w:ascii="Garamond" w:hAnsi="Garamond"/>
           <w:color w:val="000000"/>
         </w:rPr>
-        <w:t xml:space="preserve"> it by </w:t>
-      </w:r>
-      <w:r>
-        <w:rPr>
-          <w:rFonts w:ascii="Garamond" w:hAnsi="Garamond"/>
-          <w:color w:val="000000"/>
-        </w:rPr>
-        <w:t>20</w:t>
-      </w:r>
-      <w:r>
-        <w:rPr>
-          <w:rFonts w:ascii="Garamond" w:hAnsi="Garamond"/>
-          <w:color w:val="000000"/>
-        </w:rPr>
-        <w:t>?</w:t>
+        <w:t xml:space="preserve"> it by 20?</w:t>
       </w:r>
     </w:p>
     <w:p>
@@ -1072,14 +1072,42 @@
           <w:color w:val="000000"/>
           <w:highlight w:val="lightGray"/>
         </w:rPr>
-        <w:t>notes</w:t>
-      </w:r>
-      <w:r>
-        <w:rPr>
-          <w:rFonts w:ascii="Garamond" w:hAnsi="Garamond"/>
-          <w:color w:val="000000"/>
-        </w:rPr>
-        <w:t xml:space="preserve">. Then, create a program </w:t>
+        <w:t>note</w:t>
+      </w:r>
+      <w:r>
+        <w:rPr>
+          <w:rFonts w:ascii="Garamond" w:hAnsi="Garamond"/>
+          <w:color w:val="000000"/>
+        </w:rPr>
+        <w:t xml:space="preserve">. </w:t>
+      </w:r>
+      <w:r>
+        <w:rPr>
+          <w:rFonts w:ascii="Garamond" w:hAnsi="Garamond"/>
+          <w:color w:val="000000"/>
+        </w:rPr>
+        <w:t xml:space="preserve">Then, add the music extension </w:t>
+      </w:r>
+      <w:r>
+        <w:rPr>
+          <w:rFonts w:ascii="Garamond" w:hAnsi="Garamond"/>
+          <w:color w:val="000000"/>
+        </w:rPr>
+        <w:t>(next to the</w:t>
+      </w:r>
+      <w:r>
+        <w:rPr>
+          <w:rFonts w:ascii="Garamond" w:hAnsi="Garamond"/>
+          <w:color w:val="000000"/>
+        </w:rPr>
+        <w:t xml:space="preserve"> pen extension) to get the required blocks. Finally</w:t>
+      </w:r>
+      <w:r>
+        <w:rPr>
+          <w:rFonts w:ascii="Garamond" w:hAnsi="Garamond"/>
+          <w:color w:val="000000"/>
+        </w:rPr>
+        <w:t xml:space="preserve">, create a program </w:t>
       </w:r>
       <w:r>
         <w:rPr>
@@ -1121,7 +1149,7 @@
           <w:color w:val="000000"/>
         </w:rPr>
         <w:drawing>
-          <wp:anchor distT="0" distB="0" distL="114300" distR="114300" simplePos="0" relativeHeight="251658240" behindDoc="1" locked="0" layoutInCell="1" allowOverlap="1" wp14:anchorId="60645371" wp14:editId="0B45D006">
+          <wp:anchor distT="0" distB="0" distL="114300" distR="114300" simplePos="0" relativeHeight="251658240" behindDoc="1" locked="0" layoutInCell="1" allowOverlap="1" wp14:anchorId="60645371" wp14:editId="5BE24FB6">
             <wp:simplePos x="0" y="0"/>
             <wp:positionH relativeFrom="column">
               <wp:posOffset>2114550</wp:posOffset>
@@ -1584,14 +1612,7 @@
           <w:rFonts w:ascii="Garamond" w:hAnsi="Garamond"/>
           <w:color w:val="000000"/>
         </w:rPr>
-        <w:t xml:space="preserve"> </w:t>
-      </w:r>
-      <w:r>
-        <w:rPr>
-          <w:rFonts w:ascii="Garamond" w:hAnsi="Garamond"/>
-          <w:color w:val="000000"/>
-        </w:rPr>
-        <w:t xml:space="preserve">For an example, check out my </w:t>
+        <w:t xml:space="preserve"> For an example, check out my </w:t>
       </w:r>
       <w:r>
         <w:rPr>
@@ -1607,40 +1628,22 @@
         </w:rPr>
         <w:t xml:space="preserve">: </w:t>
       </w:r>
-      <w:proofErr w:type="gramStart"/>
-      <w:r>
-        <w:rPr>
-          <w:rFonts w:ascii="Garamond" w:hAnsi="Garamond"/>
-          <w:color w:val="000000"/>
-        </w:rPr>
-        <w:t>https://</w:t>
-      </w:r>
-      <w:r>
-        <w:rPr>
-          <w:rFonts w:ascii="Garamond" w:hAnsi="Garamond"/>
-          <w:color w:val="000000"/>
-        </w:rPr>
-        <w:t>scratch.mit.edu/projects/945203816</w:t>
-      </w:r>
-      <w:proofErr w:type="gramEnd"/>
-    </w:p>
-    <w:p>
-      <w:pPr>
-        <w:pStyle w:val="Standard"/>
-        <w:rPr>
-          <w:rFonts w:ascii="Garamond" w:hAnsi="Garamond"/>
-          <w:color w:val="000000"/>
-        </w:rPr>
-      </w:pPr>
-    </w:p>
-    <w:p>
-      <w:pPr>
-        <w:pStyle w:val="Standard"/>
-        <w:rPr>
-          <w:rFonts w:ascii="Garamond" w:hAnsi="Garamond"/>
-          <w:color w:val="000000"/>
-        </w:rPr>
-      </w:pPr>
+      <w:hyperlink r:id="rId9" w:history="1">
+        <w:r>
+          <w:rPr>
+            <w:rStyle w:val="Hyperlink"/>
+            <w:rFonts w:ascii="Garamond" w:hAnsi="Garamond"/>
+          </w:rPr>
+          <w:t>https://scratch.mit.edu/projects/945203816</w:t>
+        </w:r>
+      </w:hyperlink>
+      <w:r>
+        <w:rPr>
+          <w:rFonts w:ascii="Garamond" w:hAnsi="Garamond"/>
+          <w:color w:val="000000"/>
+        </w:rPr>
+        <w:t xml:space="preserve">. </w:t>
+      </w:r>
       <w:r>
         <w:rPr>
           <w:rFonts w:ascii="Garamond" w:hAnsi="Garamond"/>
@@ -1688,21 +1691,7 @@
           <w:rFonts w:ascii="Garamond" w:hAnsi="Garamond"/>
           <w:color w:val="000000"/>
         </w:rPr>
-        <w:t xml:space="preserve"> sound </w:t>
-      </w:r>
-      <w:r>
-        <w:rPr>
-          <w:rFonts w:ascii="Garamond" w:hAnsi="Garamond"/>
-          <w:color w:val="000000"/>
-        </w:rPr>
-        <w:t>bad</w:t>
-      </w:r>
-      <w:r>
-        <w:rPr>
-          <w:rFonts w:ascii="Garamond" w:hAnsi="Garamond"/>
-          <w:color w:val="000000"/>
-        </w:rPr>
-        <w:t>.</w:t>
+        <w:t xml:space="preserve"> sound bad.</w:t>
       </w:r>
     </w:p>
     <w:p>
@@ -3302,6 +3291,29 @@
     <w:uiPriority w:val="99"/>
     <w:rsid w:val="003E2B0A"/>
   </w:style>
+  <w:style w:type="character" w:styleId="Hyperlink">
+    <w:name w:val="Hyperlink"/>
+    <w:basedOn w:val="DefaultParagraphFont"/>
+    <w:uiPriority w:val="99"/>
+    <w:unhideWhenUsed/>
+    <w:rsid w:val="00B84C1E"/>
+    <w:rPr>
+      <w:color w:val="0563C1" w:themeColor="hyperlink"/>
+      <w:u w:val="single"/>
+    </w:rPr>
+  </w:style>
+  <w:style w:type="character" w:styleId="UnresolvedMention">
+    <w:name w:val="Unresolved Mention"/>
+    <w:basedOn w:val="DefaultParagraphFont"/>
+    <w:uiPriority w:val="99"/>
+    <w:semiHidden/>
+    <w:unhideWhenUsed/>
+    <w:rsid w:val="00B84C1E"/>
+    <w:rPr>
+      <w:color w:val="605E5C"/>
+      <w:shd w:val="clear" w:color="auto" w:fill="E1DFDD"/>
+    </w:rPr>
+  </w:style>
 </w:styles>
 </file>
 

</xml_diff>

<commit_message>
Small nits to wording in worksheets to avoid common issues
</commit_message>
<xml_diff>
--- a/CourseMaterials/04_functions/00_scratch_variables/variables_1_worksheet.docx
+++ b/CourseMaterials/04_functions/00_scratch_variables/variables_1_worksheet.docx
@@ -353,7 +353,7 @@
           <w:color w:val="000000"/>
         </w:rPr>
         <w:drawing>
-          <wp:anchor distT="0" distB="0" distL="114300" distR="114300" simplePos="0" relativeHeight="251659264" behindDoc="1" locked="0" layoutInCell="1" allowOverlap="1" wp14:anchorId="74BD0AB3" wp14:editId="1418EEAF">
+          <wp:anchor distT="0" distB="0" distL="114300" distR="114300" simplePos="0" relativeHeight="251659264" behindDoc="1" locked="0" layoutInCell="1" allowOverlap="1" wp14:anchorId="74BD0AB3" wp14:editId="4265E1D4">
             <wp:simplePos x="0" y="0"/>
             <wp:positionH relativeFrom="column">
               <wp:posOffset>2613025</wp:posOffset>
@@ -636,21 +636,14 @@
           <w:rFonts w:ascii="Garamond" w:hAnsi="Garamond"/>
           <w:color w:val="000000"/>
         </w:rPr>
-        <w:t>Describe what happens when you run the program</w:t>
-      </w:r>
-      <w:r>
-        <w:rPr>
-          <w:rFonts w:ascii="Garamond" w:hAnsi="Garamond"/>
-          <w:color w:val="000000"/>
-        </w:rPr>
-        <w:t>.</w:t>
-      </w:r>
-      <w:r>
-        <w:rPr>
-          <w:rFonts w:ascii="Garamond" w:hAnsi="Garamond"/>
-          <w:color w:val="000000"/>
-        </w:rPr>
-        <w:t xml:space="preserve"> Was your prediction correct?</w:t>
+        <w:t>N</w:t>
+      </w:r>
+      <w:r>
+        <w:rPr>
+          <w:rFonts w:ascii="Garamond" w:hAnsi="Garamond"/>
+          <w:color w:val="000000"/>
+        </w:rPr>
+        <w:t xml:space="preserve">ow run the program. Was your prediction correct? If it wasn’t, explain what was wrong. </w:t>
       </w:r>
     </w:p>
     <w:p>
@@ -726,7 +719,7 @@
           <w:rFonts w:ascii="Garamond" w:hAnsi="Garamond"/>
           <w:color w:val="000000"/>
         </w:rPr>
-        <w:t xml:space="preserve"> and then </w:t>
+        <w:t xml:space="preserve"> then </w:t>
       </w:r>
       <w:r>
         <w:rPr>
@@ -741,7 +734,21 @@
           <w:rFonts w:ascii="Garamond" w:hAnsi="Garamond"/>
           <w:color w:val="000000"/>
         </w:rPr>
-        <w:t xml:space="preserve"> it by 10?</w:t>
+        <w:t xml:space="preserve"> it by</w:t>
+      </w:r>
+      <w:r>
+        <w:rPr>
+          <w:rFonts w:ascii="Garamond" w:hAnsi="Garamond"/>
+          <w:color w:val="000000"/>
+        </w:rPr>
+        <w:t xml:space="preserve"> positive </w:t>
+      </w:r>
+      <w:r>
+        <w:rPr>
+          <w:rFonts w:ascii="Garamond" w:hAnsi="Garamond"/>
+          <w:color w:val="000000"/>
+        </w:rPr>
+        <w:t>10?</w:t>
       </w:r>
     </w:p>
     <w:p>
@@ -1023,7 +1030,7 @@
           <w:rFonts w:ascii="Garamond" w:hAnsi="Garamond"/>
           <w:color w:val="000000"/>
         </w:rPr>
-        <w:t xml:space="preserve"> the volume to 0 initially and then </w:t>
+        <w:t xml:space="preserve"> the volume to 0 initially then </w:t>
       </w:r>
       <w:r>
         <w:rPr>
@@ -1038,7 +1045,21 @@
           <w:rFonts w:ascii="Garamond" w:hAnsi="Garamond"/>
           <w:color w:val="000000"/>
         </w:rPr>
-        <w:t xml:space="preserve"> it by 20?</w:t>
+        <w:t xml:space="preserve"> it by </w:t>
+      </w:r>
+      <w:r>
+        <w:rPr>
+          <w:rFonts w:ascii="Garamond" w:hAnsi="Garamond"/>
+          <w:color w:val="000000"/>
+        </w:rPr>
+        <w:t xml:space="preserve">positive </w:t>
+      </w:r>
+      <w:r>
+        <w:rPr>
+          <w:rFonts w:ascii="Garamond" w:hAnsi="Garamond"/>
+          <w:color w:val="000000"/>
+        </w:rPr>
+        <w:t>20?</w:t>
       </w:r>
     </w:p>
     <w:p>
@@ -1149,7 +1170,7 @@
           <w:color w:val="000000"/>
         </w:rPr>
         <w:drawing>
-          <wp:anchor distT="0" distB="0" distL="114300" distR="114300" simplePos="0" relativeHeight="251658240" behindDoc="1" locked="0" layoutInCell="1" allowOverlap="1" wp14:anchorId="60645371" wp14:editId="5BE24FB6">
+          <wp:anchor distT="0" distB="0" distL="114300" distR="114300" simplePos="0" relativeHeight="251658240" behindDoc="1" locked="0" layoutInCell="1" allowOverlap="1" wp14:anchorId="60645371" wp14:editId="24AAAAC4">
             <wp:simplePos x="0" y="0"/>
             <wp:positionH relativeFrom="column">
               <wp:posOffset>2114550</wp:posOffset>
@@ -1380,7 +1401,35 @@
           <w:rFonts w:ascii="Garamond" w:hAnsi="Garamond"/>
           <w:color w:val="000000"/>
         </w:rPr>
-        <w:t>Describe what happens when you run the program. Was your prediction correct?</w:t>
+        <w:t>Now run the program. Was your prediction correct? I</w:t>
+      </w:r>
+      <w:r>
+        <w:rPr>
+          <w:rFonts w:ascii="Garamond" w:hAnsi="Garamond"/>
+          <w:color w:val="000000"/>
+        </w:rPr>
+        <w:t>f it wasn’t</w:t>
+      </w:r>
+      <w:r>
+        <w:rPr>
+          <w:rFonts w:ascii="Garamond" w:hAnsi="Garamond"/>
+          <w:color w:val="000000"/>
+        </w:rPr>
+        <w:t xml:space="preserve">, explain </w:t>
+      </w:r>
+      <w:r>
+        <w:rPr>
+          <w:rFonts w:ascii="Garamond" w:hAnsi="Garamond"/>
+          <w:color w:val="000000"/>
+        </w:rPr>
+        <w:t>what was wrong</w:t>
+      </w:r>
+      <w:r>
+        <w:rPr>
+          <w:rFonts w:ascii="Garamond" w:hAnsi="Garamond"/>
+          <w:color w:val="000000"/>
+        </w:rPr>
+        <w:t>.</w:t>
       </w:r>
     </w:p>
     <w:p>

</xml_diff>